<commit_message>
Update Setup Kubernetes in Ubuntu 22.docx
</commit_message>
<xml_diff>
--- a/Setup Kubernetes in Ubuntu 22.docx
+++ b/Setup Kubernetes in Ubuntu 22.docx
@@ -8,8 +8,8 @@
           <w:rFonts w:hint="default"/>
           <w:b/>
           <w:bCs/>
-          <w:sz w:val="21"/>
-          <w:szCs w:val="21"/>
+          <w:sz w:val="24"/>
+          <w:szCs w:val="24"/>
         </w:rPr>
       </w:pPr>
       <w:r>
@@ -17,201 +17,362 @@
           <w:rFonts w:hint="default"/>
           <w:b/>
           <w:bCs/>
-          <w:sz w:val="21"/>
-          <w:szCs w:val="21"/>
-        </w:rPr>
-        <w:t>Setup Kubernetes in Ubuntu 22.04 using Kubeadm</w:t>
-      </w:r>
-    </w:p>
-    <w:p>
-      <w:pPr>
-        <w:rPr>
-          <w:rFonts w:hint="default"/>
-        </w:rPr>
-      </w:pPr>
-    </w:p>
-    <w:p>
-      <w:pPr>
-        <w:rPr>
-          <w:rFonts w:hint="default"/>
-        </w:rPr>
-      </w:pPr>
-      <w:r>
-        <w:rPr>
-          <w:rFonts w:hint="default"/>
-        </w:rPr>
-        <w:t>Steps Involved:</w:t>
-      </w:r>
-    </w:p>
-    <w:p>
-      <w:pPr>
-        <w:rPr>
-          <w:rFonts w:hint="default"/>
-        </w:rPr>
-      </w:pPr>
-    </w:p>
-    <w:p>
-      <w:pPr>
-        <w:rPr>
-          <w:rFonts w:hint="default"/>
-        </w:rPr>
-      </w:pPr>
-      <w:r>
-        <w:rPr>
-          <w:rFonts w:hint="default"/>
-        </w:rPr>
-        <w:t>Assign Static IP</w:t>
-      </w:r>
-    </w:p>
-    <w:p>
-      <w:pPr>
-        <w:rPr>
-          <w:rFonts w:hint="default"/>
-        </w:rPr>
-      </w:pPr>
-      <w:r>
-        <w:rPr>
-          <w:rFonts w:hint="default"/>
-        </w:rPr>
-        <w:t>Set Hostnames</w:t>
-      </w:r>
-    </w:p>
-    <w:p>
-      <w:pPr>
-        <w:rPr>
-          <w:rFonts w:hint="default"/>
-        </w:rPr>
-      </w:pPr>
-      <w:r>
-        <w:rPr>
-          <w:rFonts w:hint="default"/>
-        </w:rPr>
-        <w:t>Edit /etc/hosts file</w:t>
-      </w:r>
-    </w:p>
-    <w:p>
-      <w:pPr>
-        <w:rPr>
-          <w:rFonts w:hint="default"/>
-        </w:rPr>
-      </w:pPr>
-      <w:r>
-        <w:rPr>
-          <w:rFonts w:hint="default"/>
-        </w:rPr>
-        <w:t>Disable firewall and edit Iptables settings</w:t>
-      </w:r>
-    </w:p>
-    <w:p>
-      <w:pPr>
-        <w:rPr>
-          <w:rFonts w:hint="default"/>
-        </w:rPr>
-      </w:pPr>
-      <w:r>
-        <w:rPr>
-          <w:rFonts w:hint="default"/>
-        </w:rPr>
-        <w:t>Setup Kubernetes Repo</w:t>
-      </w:r>
-    </w:p>
-    <w:p>
-      <w:pPr>
-        <w:rPr>
-          <w:rFonts w:hint="default"/>
-        </w:rPr>
-      </w:pPr>
-      <w:r>
-        <w:rPr>
-          <w:rFonts w:hint="default"/>
-        </w:rPr>
-        <w:t>Installing Kubeadm and Docker, Enable and start the services</w:t>
-      </w:r>
-    </w:p>
-    <w:p>
-      <w:pPr>
-        <w:rPr>
-          <w:rFonts w:hint="default"/>
-        </w:rPr>
-      </w:pPr>
-      <w:r>
-        <w:rPr>
-          <w:rFonts w:hint="default"/>
-        </w:rPr>
-        <w:t>Disable Swap</w:t>
-      </w:r>
-    </w:p>
-    <w:p>
-      <w:pPr>
-        <w:rPr>
-          <w:rFonts w:hint="default"/>
-        </w:rPr>
-      </w:pPr>
-      <w:r>
-        <w:rPr>
-          <w:rFonts w:hint="default"/>
-        </w:rPr>
-        <w:t>Initialize Kubernetes Cluster</w:t>
-      </w:r>
-    </w:p>
-    <w:p>
-      <w:pPr>
-        <w:rPr>
-          <w:rFonts w:hint="default"/>
-        </w:rPr>
-      </w:pPr>
-      <w:r>
-        <w:rPr>
-          <w:rFonts w:hint="default"/>
-        </w:rPr>
-        <w:t>Installing Pod Network using Calico network</w:t>
-      </w:r>
-    </w:p>
-    <w:p>
-      <w:pPr>
-        <w:rPr>
-          <w:rFonts w:hint="default"/>
-        </w:rPr>
-      </w:pPr>
-      <w:r>
-        <w:rPr>
-          <w:rFonts w:hint="default"/>
-        </w:rPr>
-        <w:t>Join Worker Nodes</w:t>
-      </w:r>
-    </w:p>
-    <w:p>
-      <w:pPr>
-        <w:rPr>
-          <w:rFonts w:hint="default"/>
-        </w:rPr>
-      </w:pPr>
-    </w:p>
-    <w:p>
-      <w:pPr>
-        <w:rPr>
-          <w:rFonts w:hint="default"/>
-        </w:rPr>
-      </w:pPr>
-    </w:p>
-    <w:p>
-      <w:pPr>
+          <w:sz w:val="24"/>
+          <w:szCs w:val="24"/>
+        </w:rPr>
+        <w:t xml:space="preserve">Setup Kubernetes </w:t>
+      </w:r>
+      <w:r>
         <w:rPr>
           <w:rFonts w:hint="default"/>
           <w:b/>
           <w:bCs/>
-          <w:lang w:val="en-US"/>
-        </w:rPr>
-      </w:pPr>
+          <w:sz w:val="24"/>
+          <w:szCs w:val="24"/>
+          <w:lang w:val="en-US"/>
+        </w:rPr>
+        <w:t xml:space="preserve">Cluster </w:t>
+      </w:r>
       <w:r>
         <w:rPr>
           <w:rFonts w:hint="default"/>
           <w:b/>
           <w:bCs/>
-          <w:lang w:val="en-US"/>
+          <w:sz w:val="24"/>
+          <w:szCs w:val="24"/>
+        </w:rPr>
+        <w:t>in Ubuntu 22.04 using Kubeadm</w:t>
+      </w:r>
+    </w:p>
+    <w:p>
+      <w:pPr>
+        <w:rPr>
+          <w:rFonts w:hint="default"/>
+        </w:rPr>
+      </w:pPr>
+    </w:p>
+    <w:p>
+      <w:pPr>
+        <w:rPr>
+          <w:rFonts w:hint="default"/>
+          <w:b/>
+          <w:bCs/>
+        </w:rPr>
+      </w:pPr>
+      <w:r>
+        <w:rPr>
+          <w:rFonts w:hint="default"/>
+          <w:b/>
+          <w:bCs/>
+        </w:rPr>
+        <w:t>Steps Involved:</w:t>
+      </w:r>
+    </w:p>
+    <w:p>
+      <w:pPr>
+        <w:rPr>
+          <w:rFonts w:hint="default"/>
+        </w:rPr>
+      </w:pPr>
+    </w:p>
+    <w:p>
+      <w:pPr>
+        <w:rPr>
+          <w:rFonts w:hint="default"/>
+        </w:rPr>
+      </w:pPr>
+      <w:r>
+        <w:rPr>
+          <w:rFonts w:hint="default"/>
+          <w:lang w:val="en-US"/>
+        </w:rPr>
+        <w:t>Upgrade Ubuntu, a</w:t>
+      </w:r>
+      <w:r>
+        <w:rPr>
+          <w:rFonts w:hint="default"/>
+        </w:rPr>
+        <w:t>ssign Static IP</w:t>
+      </w:r>
+      <w:r>
+        <w:rPr>
+          <w:rFonts w:hint="default"/>
+          <w:lang w:val="en-US"/>
+        </w:rPr>
+        <w:t xml:space="preserve"> and </w:t>
+      </w:r>
+      <w:r>
+        <w:rPr>
+          <w:rFonts w:hint="default"/>
         </w:rPr>
         <w:t>Set Hostnames</w:t>
       </w:r>
+      <w:bookmarkStart w:id="0" w:name="_GoBack"/>
+      <w:bookmarkEnd w:id="0"/>
+    </w:p>
+    <w:p>
+      <w:pPr>
+        <w:rPr>
+          <w:rFonts w:hint="default"/>
+        </w:rPr>
+      </w:pPr>
+      <w:r>
+        <w:rPr>
+          <w:rFonts w:hint="default"/>
+        </w:rPr>
+        <w:t>Disable Swap</w:t>
+      </w:r>
+    </w:p>
+    <w:p>
+      <w:pPr>
+        <w:rPr>
+          <w:rFonts w:hint="default"/>
+        </w:rPr>
+      </w:pPr>
+      <w:r>
+        <w:rPr>
+          <w:rFonts w:hint="default"/>
+          <w:lang w:val="en-US"/>
+        </w:rPr>
+        <w:t>Add kernel settings</w:t>
+      </w:r>
+    </w:p>
+    <w:p>
+      <w:pPr>
+        <w:rPr>
+          <w:rFonts w:hint="default"/>
+        </w:rPr>
+      </w:pPr>
+      <w:r>
+        <w:rPr>
+          <w:rFonts w:hint="default"/>
+          <w:lang w:val="en-US"/>
+        </w:rPr>
+        <w:t xml:space="preserve">Allow Port and </w:t>
+      </w:r>
+      <w:r>
+        <w:rPr>
+          <w:rFonts w:hint="default"/>
+        </w:rPr>
+        <w:t>Disable firewall</w:t>
+      </w:r>
+    </w:p>
+    <w:p>
+      <w:pPr>
+        <w:rPr>
+          <w:rFonts w:hint="default"/>
+          <w:lang w:val="en-US"/>
+        </w:rPr>
+      </w:pPr>
+      <w:r>
+        <w:rPr>
+          <w:rFonts w:hint="default"/>
+          <w:lang w:val="en-US"/>
+        </w:rPr>
+        <w:t>Install Docker</w:t>
+      </w:r>
+    </w:p>
+    <w:p>
+      <w:pPr>
+        <w:rPr>
+          <w:rFonts w:hint="default"/>
+          <w:lang w:val="en-US"/>
+        </w:rPr>
+      </w:pPr>
+      <w:r>
+        <w:rPr>
+          <w:rFonts w:hint="default"/>
+          <w:lang w:val="en-US"/>
+        </w:rPr>
+        <w:t xml:space="preserve">Install </w:t>
+      </w:r>
+      <w:r>
+        <w:rPr>
+          <w:rFonts w:hint="default"/>
+        </w:rPr>
+        <w:t>Kubernetes</w:t>
+      </w:r>
+      <w:r>
+        <w:rPr>
+          <w:rFonts w:hint="default"/>
+          <w:lang w:val="en-US"/>
+        </w:rPr>
+        <w:t xml:space="preserve"> Tools</w:t>
+      </w:r>
+    </w:p>
+    <w:p>
+      <w:pPr>
+        <w:rPr>
+          <w:rFonts w:hint="default"/>
+          <w:lang w:val="en-US"/>
+        </w:rPr>
+      </w:pPr>
+      <w:r>
+        <w:rPr>
+          <w:rFonts w:hint="default"/>
+          <w:lang w:val="en-US"/>
+        </w:rPr>
+        <w:t>Initialize the master node</w:t>
+      </w:r>
+    </w:p>
+    <w:p>
+      <w:pPr>
+        <w:rPr>
+          <w:rFonts w:hint="default"/>
+        </w:rPr>
+      </w:pPr>
+      <w:r>
+        <w:rPr>
+          <w:rFonts w:hint="default"/>
+        </w:rPr>
+        <w:t>Installing Pod Network using Calico network</w:t>
+      </w:r>
+    </w:p>
+    <w:p>
+      <w:pPr>
+        <w:rPr>
+          <w:rFonts w:hint="default"/>
+        </w:rPr>
+      </w:pPr>
+      <w:r>
+        <w:rPr>
+          <w:rFonts w:hint="default"/>
+        </w:rPr>
+        <w:t>Join Worker Nodes</w:t>
+      </w:r>
+    </w:p>
+    <w:p>
+      <w:pPr>
+        <w:rPr>
+          <w:rFonts w:hint="default"/>
+          <w:lang w:val="en-US"/>
+        </w:rPr>
+      </w:pPr>
+      <w:r>
+        <w:rPr>
+          <w:rFonts w:hint="default"/>
+          <w:lang w:val="en-US"/>
+        </w:rPr>
+        <w:t>Verify Cluster Status</w:t>
+      </w:r>
+    </w:p>
+    <w:p>
+      <w:pPr>
+        <w:rPr>
+          <w:rFonts w:hint="default"/>
+        </w:rPr>
+      </w:pPr>
+    </w:p>
+    <w:p>
+      <w:pPr>
+        <w:rPr>
+          <w:rFonts w:hint="default" w:ascii="Calibri" w:hAnsi="Calibri" w:eastAsia="Segoe UI" w:cs="Calibri"/>
+          <w:i w:val="0"/>
+          <w:iCs w:val="0"/>
+          <w:caps w:val="0"/>
+          <w:color w:val="24292F"/>
+          <w:spacing w:val="0"/>
+          <w:sz w:val="20"/>
+          <w:szCs w:val="20"/>
+          <w:shd w:val="clear" w:fill="F7F7F7"/>
+        </w:rPr>
+      </w:pPr>
+      <w:r>
+        <w:rPr>
+          <w:rFonts w:hint="default" w:ascii="Calibri" w:hAnsi="Calibri" w:eastAsia="Segoe UI" w:cs="Calibri"/>
+          <w:i w:val="0"/>
+          <w:iCs w:val="0"/>
+          <w:caps w:val="0"/>
+          <w:color w:val="24292F"/>
+          <w:spacing w:val="0"/>
+          <w:sz w:val="20"/>
+          <w:szCs w:val="20"/>
+          <w:shd w:val="clear" w:fill="F7F7F7"/>
+        </w:rPr>
+        <w:t>To set up a Kubernetes 3-node cluster using kubeadm in Ubuntu 22, you'll need to perform the following steps on each of the three nodes:</w:t>
+      </w:r>
+    </w:p>
+    <w:p>
+      <w:pPr>
+        <w:rPr>
+          <w:rFonts w:hint="default" w:ascii="Segoe UI" w:hAnsi="Segoe UI" w:eastAsia="Segoe UI" w:cs="Segoe UI"/>
+          <w:i w:val="0"/>
+          <w:iCs w:val="0"/>
+          <w:caps w:val="0"/>
+          <w:color w:val="24292F"/>
+          <w:spacing w:val="0"/>
+          <w:sz w:val="24"/>
+          <w:szCs w:val="24"/>
+          <w:shd w:val="clear" w:fill="F7F7F7"/>
+        </w:rPr>
+      </w:pPr>
+    </w:p>
+    <w:p>
+      <w:pPr>
+        <w:rPr>
+          <w:rFonts w:hint="default"/>
+          <w:b/>
+          <w:bCs/>
+          <w:lang w:val="en-US"/>
+        </w:rPr>
+      </w:pPr>
+      <w:r>
+        <w:rPr>
+          <w:rFonts w:hint="default"/>
+          <w:b/>
+          <w:bCs/>
+          <w:sz w:val="22"/>
+          <w:szCs w:val="22"/>
+          <w:lang w:val="en-US"/>
+        </w:rPr>
+        <w:t xml:space="preserve">Step 1: </w:t>
+      </w:r>
+      <w:r>
+        <w:rPr>
+          <w:rFonts w:hint="default"/>
+          <w:b/>
+          <w:bCs/>
+          <w:lang w:val="en-US"/>
+        </w:rPr>
+        <w:t xml:space="preserve">Set Hostnames </w:t>
+      </w:r>
+    </w:p>
+    <w:p>
+      <w:pPr>
+        <w:rPr>
+          <w:rFonts w:hint="default"/>
+        </w:rPr>
+      </w:pPr>
+    </w:p>
+    <w:p>
+      <w:pPr>
+        <w:rPr>
+          <w:rFonts w:hint="default"/>
+          <w:lang w:val="en-US"/>
+        </w:rPr>
+      </w:pPr>
+      <w:r>
+        <w:rPr>
+          <w:rFonts w:hint="default"/>
+          <w:lang w:val="en-US"/>
+        </w:rPr>
+        <w:t xml:space="preserve">Install below tools in fresh Ubuntu </w:t>
+      </w:r>
+    </w:p>
+    <w:p>
+      <w:pPr>
+        <w:rPr>
+          <w:rFonts w:hint="default"/>
+          <w:lang w:val="en-US"/>
+        </w:rPr>
+      </w:pPr>
+      <w:r>
+        <w:rPr>
+          <w:rFonts w:hint="default"/>
+          <w:lang w:val="en-US"/>
+        </w:rPr>
+        <w:t># apt install net-tools openssh-server curl nano</w:t>
+      </w:r>
     </w:p>
     <w:p>
       <w:pPr>
@@ -244,26 +405,6 @@
       <w:pPr>
         <w:rPr>
           <w:rFonts w:hint="default"/>
-        </w:rPr>
-      </w:pPr>
-      <w:r>
-        <w:rPr>
-          <w:rFonts w:hint="default"/>
-        </w:rPr>
-        <w:t># hostnamectl  set-hostname "kubemaster"</w:t>
-      </w:r>
-    </w:p>
-    <w:p>
-      <w:pPr>
-        <w:rPr>
-          <w:rFonts w:hint="default"/>
-        </w:rPr>
-      </w:pPr>
-    </w:p>
-    <w:p>
-      <w:pPr>
-        <w:rPr>
-          <w:rFonts w:hint="default"/>
           <w:lang w:val="en-US"/>
         </w:rPr>
       </w:pPr>
@@ -318,6 +459,96 @@
       <w:pPr>
         <w:rPr>
           <w:rFonts w:hint="default"/>
+        </w:rPr>
+      </w:pPr>
+    </w:p>
+    <w:p>
+      <w:pPr>
+        <w:rPr>
+          <w:rFonts w:hint="default"/>
+          <w:lang w:val="en-US"/>
+        </w:rPr>
+      </w:pPr>
+      <w:r>
+        <w:rPr>
+          <w:rFonts w:hint="default"/>
+          <w:lang w:val="en-US"/>
+        </w:rPr>
+        <w:t>Assign Static IP</w:t>
+      </w:r>
+    </w:p>
+    <w:p>
+      <w:pPr>
+        <w:rPr>
+          <w:rFonts w:hint="default"/>
+          <w:lang w:val="en-US"/>
+        </w:rPr>
+      </w:pPr>
+      <w:r>
+        <w:rPr>
+          <w:rFonts w:hint="default"/>
+          <w:lang w:val="en-US"/>
+        </w:rPr>
+        <w:t># nmtui</w:t>
+      </w:r>
+    </w:p>
+    <w:p>
+      <w:pPr>
+        <w:rPr>
+          <w:rFonts w:hint="default"/>
+        </w:rPr>
+      </w:pPr>
+      <w:r>
+        <w:drawing>
+          <wp:inline distT="0" distB="0" distL="114300" distR="114300">
+            <wp:extent cx="5864860" cy="484505"/>
+            <wp:effectExtent l="0" t="0" r="2540" b="10795"/>
+            <wp:docPr id="8" name="Picture 8"/>
+            <wp:cNvGraphicFramePr>
+              <a:graphicFrameLocks xmlns:a="http://schemas.openxmlformats.org/drawingml/2006/main" noChangeAspect="1"/>
+            </wp:cNvGraphicFramePr>
+            <a:graphic xmlns:a="http://schemas.openxmlformats.org/drawingml/2006/main">
+              <a:graphicData uri="http://schemas.openxmlformats.org/drawingml/2006/picture">
+                <pic:pic xmlns:pic="http://schemas.openxmlformats.org/drawingml/2006/picture">
+                  <pic:nvPicPr>
+                    <pic:cNvPr id="8" name="Picture 8"/>
+                    <pic:cNvPicPr>
+                      <a:picLocks noChangeAspect="1"/>
+                    </pic:cNvPicPr>
+                  </pic:nvPicPr>
+                  <pic:blipFill>
+                    <a:blip r:embed="rId4"/>
+                    <a:stretch>
+                      <a:fillRect/>
+                    </a:stretch>
+                  </pic:blipFill>
+                  <pic:spPr>
+                    <a:xfrm>
+                      <a:off x="0" y="0"/>
+                      <a:ext cx="5864860" cy="484505"/>
+                    </a:xfrm>
+                    <a:prstGeom prst="rect">
+                      <a:avLst/>
+                    </a:prstGeom>
+                    <a:noFill/>
+                    <a:ln>
+                      <a:noFill/>
+                    </a:ln>
+                  </pic:spPr>
+                </pic:pic>
+              </a:graphicData>
+            </a:graphic>
+          </wp:inline>
+        </w:drawing>
+      </w:r>
+    </w:p>
+    <w:p>
+      <w:pPr>
+        <w:rPr>
+          <w:rFonts w:hint="default"/>
+          <w:b/>
+          <w:bCs/>
+          <w:lang w:val="en-US"/>
         </w:rPr>
       </w:pPr>
     </w:p>
@@ -491,7 +722,7 @@
                     </pic:cNvPicPr>
                   </pic:nvPicPr>
                   <pic:blipFill>
-                    <a:blip r:embed="rId4"/>
+                    <a:blip r:embed="rId5"/>
                     <a:stretch>
                       <a:fillRect/>
                     </a:stretch>
@@ -536,6 +767,17 @@
           <w:rFonts w:hint="default"/>
           <w:b/>
           <w:bCs/>
+          <w:sz w:val="22"/>
+          <w:szCs w:val="22"/>
+          <w:lang w:val="en-US"/>
+        </w:rPr>
+        <w:t xml:space="preserve">Step 2: </w:t>
+      </w:r>
+      <w:r>
+        <w:rPr>
+          <w:rFonts w:hint="default"/>
+          <w:b/>
+          <w:bCs/>
         </w:rPr>
         <w:t>Disable Swap</w:t>
       </w:r>
@@ -600,7 +842,7 @@
                     </pic:cNvPicPr>
                   </pic:nvPicPr>
                   <pic:blipFill>
-                    <a:blip r:embed="rId5"/>
+                    <a:blip r:embed="rId6"/>
                     <a:stretch>
                       <a:fillRect/>
                     </a:stretch>
@@ -630,10 +872,2154 @@
       <w:pPr>
         <w:rPr>
           <w:rFonts w:hint="default"/>
-        </w:rPr>
-      </w:pPr>
-      <w:bookmarkStart w:id="0" w:name="_GoBack"/>
-      <w:bookmarkEnd w:id="0"/>
+          <w:lang w:val="en-US"/>
+        </w:rPr>
+      </w:pPr>
+      <w:r>
+        <w:rPr>
+          <w:rFonts w:hint="default"/>
+          <w:lang w:val="en-US"/>
+        </w:rPr>
+        <w:t>Comment swap partition in /etc/fstab</w:t>
+      </w:r>
+    </w:p>
+    <w:p>
+      <w:pPr>
+        <w:rPr>
+          <w:rFonts w:hint="default"/>
+          <w:lang w:val="en-US"/>
+        </w:rPr>
+      </w:pPr>
+      <w:r>
+        <w:rPr>
+          <w:rFonts w:hint="default"/>
+          <w:lang w:val="en-US"/>
+        </w:rPr>
+        <w:t># nano /etc/fstab</w:t>
+      </w:r>
+    </w:p>
+    <w:p>
+      <w:pPr>
+        <w:rPr>
+          <w:rFonts w:hint="default"/>
+          <w:lang w:val="en-US"/>
+        </w:rPr>
+      </w:pPr>
+      <w:r>
+        <w:rPr>
+          <w:rFonts w:hint="default"/>
+          <w:lang w:val="en-US"/>
+        </w:rPr>
+        <w:t># mount -a</w:t>
+      </w:r>
+    </w:p>
+    <w:p>
+      <w:pPr>
+        <w:rPr>
+          <w:rFonts w:hint="default"/>
+          <w:lang w:val="en-US"/>
+        </w:rPr>
+      </w:pPr>
+      <w:r>
+        <w:drawing>
+          <wp:inline distT="0" distB="0" distL="114300" distR="114300">
+            <wp:extent cx="5864225" cy="983615"/>
+            <wp:effectExtent l="0" t="0" r="3175" b="6985"/>
+            <wp:docPr id="3" name="Picture 3"/>
+            <wp:cNvGraphicFramePr>
+              <a:graphicFrameLocks xmlns:a="http://schemas.openxmlformats.org/drawingml/2006/main" noChangeAspect="1"/>
+            </wp:cNvGraphicFramePr>
+            <a:graphic xmlns:a="http://schemas.openxmlformats.org/drawingml/2006/main">
+              <a:graphicData uri="http://schemas.openxmlformats.org/drawingml/2006/picture">
+                <pic:pic xmlns:pic="http://schemas.openxmlformats.org/drawingml/2006/picture">
+                  <pic:nvPicPr>
+                    <pic:cNvPr id="3" name="Picture 3"/>
+                    <pic:cNvPicPr>
+                      <a:picLocks noChangeAspect="1"/>
+                    </pic:cNvPicPr>
+                  </pic:nvPicPr>
+                  <pic:blipFill>
+                    <a:blip r:embed="rId7"/>
+                    <a:stretch>
+                      <a:fillRect/>
+                    </a:stretch>
+                  </pic:blipFill>
+                  <pic:spPr>
+                    <a:xfrm>
+                      <a:off x="0" y="0"/>
+                      <a:ext cx="5864225" cy="983615"/>
+                    </a:xfrm>
+                    <a:prstGeom prst="rect">
+                      <a:avLst/>
+                    </a:prstGeom>
+                    <a:noFill/>
+                    <a:ln>
+                      <a:noFill/>
+                    </a:ln>
+                  </pic:spPr>
+                </pic:pic>
+              </a:graphicData>
+            </a:graphic>
+          </wp:inline>
+        </w:drawing>
+      </w:r>
+    </w:p>
+    <w:p>
+      <w:pPr>
+        <w:rPr>
+          <w:rFonts w:hint="default"/>
+          <w:lang w:val="en-US"/>
+        </w:rPr>
+      </w:pPr>
+    </w:p>
+    <w:p>
+      <w:pPr>
+        <w:rPr>
+          <w:rFonts w:hint="default"/>
+          <w:lang w:val="en-US"/>
+        </w:rPr>
+      </w:pPr>
+      <w:r>
+        <w:rPr>
+          <w:rFonts w:hint="default"/>
+          <w:b/>
+          <w:bCs/>
+          <w:sz w:val="22"/>
+          <w:szCs w:val="22"/>
+          <w:lang w:val="en-US"/>
+        </w:rPr>
+        <w:t xml:space="preserve">Step 3:  </w:t>
+      </w:r>
+      <w:r>
+        <w:rPr>
+          <w:rFonts w:hint="default"/>
+          <w:b/>
+          <w:bCs/>
+          <w:lang w:val="en-US"/>
+        </w:rPr>
+        <w:t>Add kernel settings</w:t>
+      </w:r>
+    </w:p>
+    <w:p>
+      <w:pPr>
+        <w:rPr>
+          <w:rFonts w:hint="default"/>
+          <w:lang w:val="en-US"/>
+        </w:rPr>
+      </w:pPr>
+      <w:r>
+        <w:rPr>
+          <w:rFonts w:hint="default"/>
+          <w:lang w:val="en-US"/>
+        </w:rPr>
+        <w:t>Load following modules in all the nodes</w:t>
+      </w:r>
+    </w:p>
+    <w:p>
+      <w:pPr>
+        <w:rPr>
+          <w:rFonts w:hint="default"/>
+          <w:lang w:val="en-US"/>
+        </w:rPr>
+      </w:pPr>
+    </w:p>
+    <w:p>
+      <w:pPr>
+        <w:rPr>
+          <w:rFonts w:hint="default"/>
+          <w:lang w:val="en-US"/>
+        </w:rPr>
+      </w:pPr>
+      <w:r>
+        <w:rPr>
+          <w:rFonts w:hint="default"/>
+          <w:lang w:val="en-US"/>
+        </w:rPr>
+        <w:t># sudo tee /etc/modules-load.d/containerd.conf&lt;&lt;EOF</w:t>
+      </w:r>
+    </w:p>
+    <w:p>
+      <w:pPr>
+        <w:rPr>
+          <w:rFonts w:hint="default"/>
+          <w:lang w:val="en-US"/>
+        </w:rPr>
+      </w:pPr>
+      <w:r>
+        <w:rPr>
+          <w:rFonts w:hint="default"/>
+          <w:lang w:val="en-US"/>
+        </w:rPr>
+        <w:t>overlay</w:t>
+      </w:r>
+    </w:p>
+    <w:p>
+      <w:pPr>
+        <w:rPr>
+          <w:rFonts w:hint="default"/>
+          <w:lang w:val="en-US"/>
+        </w:rPr>
+      </w:pPr>
+      <w:r>
+        <w:rPr>
+          <w:rFonts w:hint="default"/>
+          <w:lang w:val="en-US"/>
+        </w:rPr>
+        <w:t>br_netfilter</w:t>
+      </w:r>
+    </w:p>
+    <w:p>
+      <w:pPr>
+        <w:rPr>
+          <w:rFonts w:hint="default"/>
+          <w:lang w:val="en-US"/>
+        </w:rPr>
+      </w:pPr>
+      <w:r>
+        <w:rPr>
+          <w:rFonts w:hint="default"/>
+          <w:lang w:val="en-US"/>
+        </w:rPr>
+        <w:t>EOF</w:t>
+      </w:r>
+    </w:p>
+    <w:p>
+      <w:pPr>
+        <w:rPr>
+          <w:rFonts w:hint="default"/>
+          <w:lang w:val="en-US"/>
+        </w:rPr>
+      </w:pPr>
+      <w:r>
+        <w:rPr>
+          <w:rFonts w:hint="default"/>
+          <w:lang w:val="en-US"/>
+        </w:rPr>
+        <w:t># modprobe overlay</w:t>
+      </w:r>
+    </w:p>
+    <w:p>
+      <w:pPr>
+        <w:rPr>
+          <w:rFonts w:hint="default"/>
+          <w:lang w:val="en-US"/>
+        </w:rPr>
+      </w:pPr>
+      <w:r>
+        <w:rPr>
+          <w:rFonts w:hint="default"/>
+          <w:lang w:val="en-US"/>
+        </w:rPr>
+        <w:t># modprobe br_netfilter</w:t>
+      </w:r>
+    </w:p>
+    <w:p>
+      <w:pPr>
+        <w:rPr>
+          <w:rFonts w:hint="default"/>
+          <w:lang w:val="en-US"/>
+        </w:rPr>
+      </w:pPr>
+      <w:r>
+        <w:rPr>
+          <w:rFonts w:hint="default"/>
+          <w:lang w:val="en-US"/>
+        </w:rPr>
+        <w:t># lsmod | grep br_netfilter</w:t>
+      </w:r>
+    </w:p>
+    <w:p>
+      <w:pPr>
+        <w:rPr>
+          <w:rFonts w:hint="default"/>
+          <w:lang w:val="en-US"/>
+        </w:rPr>
+      </w:pPr>
+    </w:p>
+    <w:p>
+      <w:r>
+        <w:drawing>
+          <wp:inline distT="0" distB="0" distL="114300" distR="114300">
+            <wp:extent cx="5868035" cy="2592070"/>
+            <wp:effectExtent l="0" t="0" r="18415" b="17780"/>
+            <wp:docPr id="4" name="Picture 4"/>
+            <wp:cNvGraphicFramePr>
+              <a:graphicFrameLocks xmlns:a="http://schemas.openxmlformats.org/drawingml/2006/main" noChangeAspect="1"/>
+            </wp:cNvGraphicFramePr>
+            <a:graphic xmlns:a="http://schemas.openxmlformats.org/drawingml/2006/main">
+              <a:graphicData uri="http://schemas.openxmlformats.org/drawingml/2006/picture">
+                <pic:pic xmlns:pic="http://schemas.openxmlformats.org/drawingml/2006/picture">
+                  <pic:nvPicPr>
+                    <pic:cNvPr id="4" name="Picture 4"/>
+                    <pic:cNvPicPr>
+                      <a:picLocks noChangeAspect="1"/>
+                    </pic:cNvPicPr>
+                  </pic:nvPicPr>
+                  <pic:blipFill>
+                    <a:blip r:embed="rId8"/>
+                    <a:stretch>
+                      <a:fillRect/>
+                    </a:stretch>
+                  </pic:blipFill>
+                  <pic:spPr>
+                    <a:xfrm>
+                      <a:off x="0" y="0"/>
+                      <a:ext cx="5868035" cy="2592070"/>
+                    </a:xfrm>
+                    <a:prstGeom prst="rect">
+                      <a:avLst/>
+                    </a:prstGeom>
+                    <a:noFill/>
+                    <a:ln>
+                      <a:noFill/>
+                    </a:ln>
+                  </pic:spPr>
+                </pic:pic>
+              </a:graphicData>
+            </a:graphic>
+          </wp:inline>
+        </w:drawing>
+      </w:r>
+    </w:p>
+    <w:p/>
+    <w:p>
+      <w:pPr>
+        <w:rPr>
+          <w:rFonts w:hint="default"/>
+          <w:b/>
+          <w:bCs/>
+          <w:lang w:val="en-US"/>
+        </w:rPr>
+      </w:pPr>
+      <w:r>
+        <w:rPr>
+          <w:rFonts w:hint="default"/>
+          <w:b/>
+          <w:bCs/>
+          <w:lang w:val="en-US"/>
+        </w:rPr>
+        <w:t>Set the following Kernel parameters for Kubernetes</w:t>
+      </w:r>
+    </w:p>
+    <w:p>
+      <w:pPr>
+        <w:rPr>
+          <w:rFonts w:hint="default"/>
+          <w:lang w:val="en-US"/>
+        </w:rPr>
+      </w:pPr>
+    </w:p>
+    <w:p>
+      <w:pPr>
+        <w:rPr>
+          <w:rFonts w:hint="default"/>
+          <w:lang w:val="en-US"/>
+        </w:rPr>
+      </w:pPr>
+      <w:r>
+        <w:rPr>
+          <w:rFonts w:hint="default"/>
+          <w:lang w:val="en-US"/>
+        </w:rPr>
+        <w:t># sudo tee /etc/sysctl.d/kubernetes.conf &lt;&lt;EOF</w:t>
+      </w:r>
+    </w:p>
+    <w:p>
+      <w:pPr>
+        <w:rPr>
+          <w:rFonts w:hint="default"/>
+          <w:lang w:val="en-US"/>
+        </w:rPr>
+      </w:pPr>
+      <w:r>
+        <w:rPr>
+          <w:rFonts w:hint="default"/>
+          <w:lang w:val="en-US"/>
+        </w:rPr>
+        <w:t>net.bridge.bridge-nf-call-ip6tables = 1</w:t>
+      </w:r>
+    </w:p>
+    <w:p>
+      <w:pPr>
+        <w:rPr>
+          <w:rFonts w:hint="default"/>
+          <w:lang w:val="en-US"/>
+        </w:rPr>
+      </w:pPr>
+      <w:r>
+        <w:rPr>
+          <w:rFonts w:hint="default"/>
+          <w:lang w:val="en-US"/>
+        </w:rPr>
+        <w:t>net.bridge.bridge-nf-call-iptables = 1</w:t>
+      </w:r>
+    </w:p>
+    <w:p>
+      <w:pPr>
+        <w:rPr>
+          <w:rFonts w:hint="default"/>
+          <w:lang w:val="en-US"/>
+        </w:rPr>
+      </w:pPr>
+      <w:r>
+        <w:rPr>
+          <w:rFonts w:hint="default"/>
+          <w:lang w:val="en-US"/>
+        </w:rPr>
+        <w:t>net.ipv4.ip_forward = 1</w:t>
+      </w:r>
+    </w:p>
+    <w:p>
+      <w:pPr>
+        <w:rPr>
+          <w:rFonts w:hint="default"/>
+          <w:lang w:val="en-US"/>
+        </w:rPr>
+      </w:pPr>
+      <w:r>
+        <w:rPr>
+          <w:rFonts w:hint="default"/>
+          <w:lang w:val="en-US"/>
+        </w:rPr>
+        <w:t>EOF</w:t>
+      </w:r>
+    </w:p>
+    <w:p>
+      <w:pPr>
+        <w:rPr>
+          <w:rFonts w:hint="default"/>
+          <w:lang w:val="en-US"/>
+        </w:rPr>
+      </w:pPr>
+    </w:p>
+    <w:p>
+      <w:pPr>
+        <w:rPr>
+          <w:rFonts w:hint="default"/>
+          <w:i w:val="0"/>
+          <w:iCs w:val="0"/>
+          <w:caps w:val="0"/>
+          <w:spacing w:val="0"/>
+          <w:sz w:val="22"/>
+          <w:szCs w:val="22"/>
+          <w:vertAlign w:val="baseline"/>
+          <w:lang w:val="en-US"/>
+        </w:rPr>
+      </w:pPr>
+      <w:r>
+        <w:rPr>
+          <w:rFonts w:hint="default"/>
+          <w:i w:val="0"/>
+          <w:iCs w:val="0"/>
+          <w:caps w:val="0"/>
+          <w:spacing w:val="0"/>
+          <w:sz w:val="22"/>
+          <w:szCs w:val="22"/>
+          <w:vertAlign w:val="baseline"/>
+          <w:lang w:val="en-US"/>
+        </w:rPr>
+        <w:t># sudo sysctl --system</w:t>
+      </w:r>
+    </w:p>
+    <w:p>
+      <w:pPr>
+        <w:rPr>
+          <w:rFonts w:hint="default"/>
+          <w:lang w:val="en-US"/>
+        </w:rPr>
+      </w:pPr>
+    </w:p>
+    <w:p>
+      <w:pPr>
+        <w:rPr>
+          <w:rFonts w:hint="default"/>
+          <w:b/>
+          <w:bCs/>
+          <w:lang w:val="en-US"/>
+        </w:rPr>
+      </w:pPr>
+      <w:r>
+        <w:rPr>
+          <w:rFonts w:hint="default"/>
+          <w:b/>
+          <w:bCs/>
+          <w:sz w:val="22"/>
+          <w:szCs w:val="22"/>
+          <w:lang w:val="en-US"/>
+        </w:rPr>
+        <w:t xml:space="preserve">Step 4:  Add Rule and </w:t>
+      </w:r>
+      <w:r>
+        <w:rPr>
+          <w:rFonts w:hint="default"/>
+          <w:b/>
+          <w:bCs/>
+          <w:lang w:val="en-US"/>
+        </w:rPr>
+        <w:t>Disable Firewall</w:t>
+      </w:r>
+    </w:p>
+    <w:p>
+      <w:pPr>
+        <w:rPr>
+          <w:rFonts w:hint="default"/>
+          <w:lang w:val="en-US"/>
+        </w:rPr>
+      </w:pPr>
+      <w:r>
+        <w:rPr>
+          <w:rFonts w:hint="default"/>
+          <w:lang w:val="en-US"/>
+        </w:rPr>
+        <w:t xml:space="preserve">Allow necessary ports in firewall </w:t>
+      </w:r>
+    </w:p>
+    <w:p>
+      <w:pPr>
+        <w:rPr>
+          <w:rFonts w:hint="default"/>
+          <w:lang w:val="en-US"/>
+        </w:rPr>
+      </w:pPr>
+    </w:p>
+    <w:p>
+      <w:pPr>
+        <w:rPr>
+          <w:rFonts w:hint="default"/>
+          <w:lang w:val="en-US"/>
+        </w:rPr>
+      </w:pPr>
+      <w:r>
+        <w:rPr>
+          <w:rFonts w:hint="default"/>
+          <w:lang w:val="en-US"/>
+        </w:rPr>
+        <w:t xml:space="preserve">   sudo ufw allow 22/tcp</w:t>
+      </w:r>
+    </w:p>
+    <w:p>
+      <w:pPr>
+        <w:rPr>
+          <w:rFonts w:hint="default"/>
+          <w:lang w:val="en-US"/>
+        </w:rPr>
+      </w:pPr>
+      <w:r>
+        <w:rPr>
+          <w:rFonts w:hint="default"/>
+          <w:lang w:val="en-US"/>
+        </w:rPr>
+        <w:t xml:space="preserve">   sudo ufw allow 6443/tcp</w:t>
+      </w:r>
+    </w:p>
+    <w:p>
+      <w:pPr>
+        <w:rPr>
+          <w:rFonts w:hint="default"/>
+          <w:lang w:val="en-US"/>
+        </w:rPr>
+      </w:pPr>
+      <w:r>
+        <w:rPr>
+          <w:rFonts w:hint="default"/>
+          <w:lang w:val="en-US"/>
+        </w:rPr>
+        <w:t xml:space="preserve">   sudo ufw allow 2379:2380/tcp</w:t>
+      </w:r>
+    </w:p>
+    <w:p>
+      <w:pPr>
+        <w:rPr>
+          <w:rFonts w:hint="default"/>
+          <w:lang w:val="en-US"/>
+        </w:rPr>
+      </w:pPr>
+      <w:r>
+        <w:rPr>
+          <w:rFonts w:hint="default"/>
+          <w:lang w:val="en-US"/>
+        </w:rPr>
+        <w:t xml:space="preserve">   sudo ufw allow 10250:10255/tcp</w:t>
+      </w:r>
+    </w:p>
+    <w:p>
+      <w:pPr>
+        <w:rPr>
+          <w:rFonts w:hint="default"/>
+          <w:lang w:val="en-US"/>
+        </w:rPr>
+      </w:pPr>
+      <w:r>
+        <w:rPr>
+          <w:rFonts w:hint="default"/>
+          <w:lang w:val="en-US"/>
+        </w:rPr>
+        <w:t xml:space="preserve">   sudo ufw status</w:t>
+      </w:r>
+    </w:p>
+    <w:p>
+      <w:pPr>
+        <w:rPr>
+          <w:rFonts w:hint="default"/>
+          <w:lang w:val="en-US"/>
+        </w:rPr>
+      </w:pPr>
+      <w:r>
+        <w:rPr>
+          <w:rFonts w:hint="default"/>
+          <w:lang w:val="en-US"/>
+        </w:rPr>
+        <w:t xml:space="preserve">   sudo ufw disable</w:t>
+      </w:r>
+    </w:p>
+    <w:p>
+      <w:pPr>
+        <w:rPr>
+          <w:rFonts w:hint="default"/>
+          <w:lang w:val="en-US"/>
+        </w:rPr>
+      </w:pPr>
+      <w:r>
+        <w:rPr>
+          <w:rFonts w:hint="default"/>
+          <w:lang w:val="en-US"/>
+        </w:rPr>
+        <w:t># ufw disbale</w:t>
+      </w:r>
+    </w:p>
+    <w:p>
+      <w:pPr>
+        <w:rPr>
+          <w:rFonts w:hint="default"/>
+          <w:lang w:val="en-US"/>
+        </w:rPr>
+      </w:pPr>
+      <w:r>
+        <w:rPr>
+          <w:rFonts w:hint="default"/>
+          <w:lang w:val="en-US"/>
+        </w:rPr>
+        <w:t># ufw status</w:t>
+      </w:r>
+    </w:p>
+    <w:p>
+      <w:pPr>
+        <w:rPr>
+          <w:rFonts w:hint="default"/>
+          <w:lang w:val="en-US"/>
+        </w:rPr>
+      </w:pPr>
+    </w:p>
+    <w:p>
+      <w:pPr>
+        <w:rPr>
+          <w:rFonts w:hint="default"/>
+          <w:b/>
+          <w:bCs/>
+          <w:sz w:val="22"/>
+          <w:szCs w:val="22"/>
+          <w:lang w:val="en-US"/>
+        </w:rPr>
+      </w:pPr>
+      <w:r>
+        <w:rPr>
+          <w:rFonts w:hint="default"/>
+          <w:b/>
+          <w:bCs/>
+          <w:sz w:val="22"/>
+          <w:szCs w:val="22"/>
+          <w:lang w:val="en-US"/>
+        </w:rPr>
+        <w:t>Step 5: Install Docker</w:t>
+      </w:r>
+    </w:p>
+    <w:p>
+      <w:pPr>
+        <w:rPr>
+          <w:rFonts w:hint="default"/>
+          <w:lang w:val="en-US"/>
+        </w:rPr>
+      </w:pPr>
+      <w:r>
+        <w:rPr>
+          <w:rFonts w:hint="default"/>
+          <w:lang w:val="en-US"/>
+        </w:rPr>
+        <w:t xml:space="preserve">1. Update the package list: </w:t>
+      </w:r>
+    </w:p>
+    <w:p>
+      <w:pPr>
+        <w:rPr>
+          <w:rFonts w:hint="default"/>
+          <w:lang w:val="en-US"/>
+        </w:rPr>
+      </w:pPr>
+    </w:p>
+    <w:p>
+      <w:pPr>
+        <w:rPr>
+          <w:rFonts w:hint="default"/>
+          <w:lang w:val="en-US"/>
+        </w:rPr>
+      </w:pPr>
+      <w:r>
+        <w:rPr>
+          <w:rFonts w:hint="default"/>
+          <w:lang w:val="en-US"/>
+        </w:rPr>
+        <w:t xml:space="preserve">  # sudo apt install -y curl gnupg2 software-properties-common apt-transport-https ca-certificates</w:t>
+      </w:r>
+    </w:p>
+    <w:p>
+      <w:pPr>
+        <w:rPr>
+          <w:rFonts w:hint="default"/>
+          <w:lang w:val="en-US"/>
+        </w:rPr>
+      </w:pPr>
+    </w:p>
+    <w:p>
+      <w:pPr>
+        <w:rPr>
+          <w:rFonts w:hint="default"/>
+          <w:lang w:val="en-US"/>
+        </w:rPr>
+      </w:pPr>
+      <w:r>
+        <w:rPr>
+          <w:rFonts w:hint="default"/>
+          <w:lang w:val="en-US"/>
+        </w:rPr>
+        <w:t>2. Install Docker:</w:t>
+      </w:r>
+    </w:p>
+    <w:p>
+      <w:pPr>
+        <w:rPr>
+          <w:rFonts w:hint="default"/>
+          <w:lang w:val="en-US"/>
+        </w:rPr>
+      </w:pPr>
+    </w:p>
+    <w:p>
+      <w:pPr>
+        <w:rPr>
+          <w:rFonts w:hint="default"/>
+          <w:lang w:val="en-US"/>
+        </w:rPr>
+      </w:pPr>
+      <w:r>
+        <w:rPr>
+          <w:rFonts w:hint="default"/>
+          <w:lang w:val="en-US"/>
+        </w:rPr>
+        <w:t xml:space="preserve">  # sudo apt install docker.io</w:t>
+      </w:r>
+    </w:p>
+    <w:p>
+      <w:pPr>
+        <w:rPr>
+          <w:rFonts w:hint="default"/>
+          <w:lang w:val="en-US"/>
+        </w:rPr>
+      </w:pPr>
+    </w:p>
+    <w:p>
+      <w:pPr>
+        <w:rPr>
+          <w:rFonts w:hint="default"/>
+          <w:lang w:val="en-US"/>
+        </w:rPr>
+      </w:pPr>
+      <w:r>
+        <w:rPr>
+          <w:rFonts w:hint="default"/>
+          <w:lang w:val="en-US"/>
+        </w:rPr>
+        <w:t>3. Start and enable Docker:</w:t>
+      </w:r>
+    </w:p>
+    <w:p>
+      <w:pPr>
+        <w:rPr>
+          <w:rFonts w:hint="default"/>
+          <w:lang w:val="en-US"/>
+        </w:rPr>
+      </w:pPr>
+    </w:p>
+    <w:p>
+      <w:pPr>
+        <w:rPr>
+          <w:rFonts w:hint="default"/>
+          <w:lang w:val="en-US"/>
+        </w:rPr>
+      </w:pPr>
+      <w:r>
+        <w:rPr>
+          <w:rFonts w:hint="default"/>
+          <w:lang w:val="en-US"/>
+        </w:rPr>
+        <w:t xml:space="preserve">  # sudo systemctl start docker</w:t>
+      </w:r>
+    </w:p>
+    <w:p>
+      <w:pPr>
+        <w:rPr>
+          <w:rFonts w:hint="default"/>
+          <w:lang w:val="en-US"/>
+        </w:rPr>
+      </w:pPr>
+      <w:r>
+        <w:rPr>
+          <w:rFonts w:hint="default"/>
+          <w:lang w:val="en-US"/>
+        </w:rPr>
+        <w:t xml:space="preserve">  # sudo systemctl enable docker</w:t>
+      </w:r>
+    </w:p>
+    <w:p>
+      <w:pPr>
+        <w:rPr>
+          <w:rFonts w:hint="default"/>
+          <w:lang w:val="en-US"/>
+        </w:rPr>
+      </w:pPr>
+    </w:p>
+    <w:p>
+      <w:pPr>
+        <w:rPr>
+          <w:rFonts w:hint="default"/>
+          <w:lang w:val="en-US"/>
+        </w:rPr>
+      </w:pPr>
+      <w:r>
+        <w:rPr>
+          <w:rFonts w:hint="default"/>
+          <w:b/>
+          <w:bCs/>
+          <w:sz w:val="22"/>
+          <w:szCs w:val="22"/>
+          <w:lang w:val="en-US"/>
+        </w:rPr>
+        <w:t>Step 6: Install Kubernetes tools</w:t>
+      </w:r>
+    </w:p>
+    <w:p>
+      <w:pPr>
+        <w:rPr>
+          <w:rFonts w:hint="default"/>
+          <w:lang w:val="en-US"/>
+        </w:rPr>
+      </w:pPr>
+      <w:r>
+        <w:rPr>
+          <w:rFonts w:hint="default"/>
+          <w:lang w:val="en-US"/>
+        </w:rPr>
+        <w:t>1. Add the Kubernetes repository key:</w:t>
+      </w:r>
+    </w:p>
+    <w:p>
+      <w:pPr>
+        <w:rPr>
+          <w:rFonts w:hint="default"/>
+          <w:lang w:val="en-US"/>
+        </w:rPr>
+      </w:pPr>
+    </w:p>
+    <w:p>
+      <w:pPr>
+        <w:rPr>
+          <w:rFonts w:hint="default"/>
+          <w:lang w:val="en-US"/>
+        </w:rPr>
+      </w:pPr>
+      <w:r>
+        <w:rPr>
+          <w:rFonts w:hint="default"/>
+          <w:lang w:val="en-US"/>
+        </w:rPr>
+        <w:t xml:space="preserve">  # curl -s https://packages.cloud.google.com/apt/doc/apt-key.gpg | sudo apt-key add -</w:t>
+      </w:r>
+    </w:p>
+    <w:p>
+      <w:pPr>
+        <w:rPr>
+          <w:rFonts w:hint="default"/>
+          <w:lang w:val="en-US"/>
+        </w:rPr>
+      </w:pPr>
+    </w:p>
+    <w:p>
+      <w:pPr>
+        <w:rPr>
+          <w:rFonts w:hint="default"/>
+          <w:lang w:val="en-US"/>
+        </w:rPr>
+      </w:pPr>
+      <w:r>
+        <w:rPr>
+          <w:rFonts w:hint="default"/>
+          <w:lang w:val="en-US"/>
+        </w:rPr>
+        <w:t>2. Add the Kubernetes repository:</w:t>
+      </w:r>
+    </w:p>
+    <w:p>
+      <w:pPr>
+        <w:rPr>
+          <w:rFonts w:hint="default"/>
+          <w:lang w:val="en-US"/>
+        </w:rPr>
+      </w:pPr>
+    </w:p>
+    <w:p>
+      <w:pPr>
+        <w:rPr>
+          <w:rFonts w:hint="default"/>
+          <w:lang w:val="en-US"/>
+        </w:rPr>
+      </w:pPr>
+      <w:r>
+        <w:rPr>
+          <w:rFonts w:hint="default"/>
+          <w:lang w:val="en-US"/>
+        </w:rPr>
+        <w:t xml:space="preserve">  # sudo apt-add-repository "deb http://apt.kubernetes.io/ kubernetes-xenial main"</w:t>
+      </w:r>
+    </w:p>
+    <w:p>
+      <w:pPr>
+        <w:rPr>
+          <w:rFonts w:hint="default"/>
+          <w:lang w:val="en-US"/>
+        </w:rPr>
+      </w:pPr>
+      <w:r>
+        <w:rPr>
+          <w:rFonts w:hint="default"/>
+          <w:lang w:val="en-US"/>
+        </w:rPr>
+        <w:t xml:space="preserve">  # echo "deb http://apt.kubernetes.io/ kubernetes-xenial main" | sudo tee /etc/apt/sources.list.d/kubernetes.list</w:t>
+      </w:r>
+    </w:p>
+    <w:p>
+      <w:pPr>
+        <w:rPr>
+          <w:rFonts w:hint="default"/>
+          <w:lang w:val="en-US"/>
+        </w:rPr>
+      </w:pPr>
+    </w:p>
+    <w:p>
+      <w:pPr>
+        <w:rPr>
+          <w:rFonts w:hint="default"/>
+          <w:lang w:val="en-US"/>
+        </w:rPr>
+      </w:pPr>
+      <w:r>
+        <w:rPr>
+          <w:rFonts w:hint="default"/>
+          <w:lang w:val="en-US"/>
+        </w:rPr>
+        <w:t>3. Update the package list:</w:t>
+      </w:r>
+    </w:p>
+    <w:p>
+      <w:pPr>
+        <w:rPr>
+          <w:rFonts w:hint="default"/>
+          <w:lang w:val="en-US"/>
+        </w:rPr>
+      </w:pPr>
+    </w:p>
+    <w:p>
+      <w:pPr>
+        <w:rPr>
+          <w:rFonts w:hint="default"/>
+          <w:lang w:val="en-US"/>
+        </w:rPr>
+      </w:pPr>
+      <w:r>
+        <w:rPr>
+          <w:rFonts w:hint="default"/>
+          <w:lang w:val="en-US"/>
+        </w:rPr>
+        <w:t xml:space="preserve">  # sudo apt update</w:t>
+      </w:r>
+    </w:p>
+    <w:p>
+      <w:pPr>
+        <w:rPr>
+          <w:rFonts w:hint="default"/>
+          <w:lang w:val="en-US"/>
+        </w:rPr>
+      </w:pPr>
+    </w:p>
+    <w:p>
+      <w:pPr>
+        <w:rPr>
+          <w:rFonts w:hint="default"/>
+          <w:lang w:val="en-US"/>
+        </w:rPr>
+      </w:pPr>
+      <w:r>
+        <w:rPr>
+          <w:rFonts w:hint="default"/>
+          <w:lang w:val="en-US"/>
+        </w:rPr>
+        <w:t>4. Install Kubernetes components:</w:t>
+      </w:r>
+    </w:p>
+    <w:p>
+      <w:pPr>
+        <w:rPr>
+          <w:rFonts w:hint="default"/>
+          <w:lang w:val="en-US"/>
+        </w:rPr>
+      </w:pPr>
+    </w:p>
+    <w:p>
+      <w:pPr>
+        <w:rPr>
+          <w:rFonts w:hint="default"/>
+          <w:lang w:val="en-US"/>
+        </w:rPr>
+      </w:pPr>
+      <w:r>
+        <w:rPr>
+          <w:rFonts w:hint="default"/>
+          <w:lang w:val="en-US"/>
+        </w:rPr>
+        <w:t xml:space="preserve"> #  sudo apt install -y kubelet kubeadm kubectl</w:t>
+      </w:r>
+    </w:p>
+    <w:p>
+      <w:pPr>
+        <w:rPr>
+          <w:rFonts w:hint="default"/>
+          <w:lang w:val="en-US"/>
+        </w:rPr>
+      </w:pPr>
+    </w:p>
+    <w:p>
+      <w:pPr>
+        <w:rPr>
+          <w:rFonts w:hint="default"/>
+          <w:lang w:val="en-US"/>
+        </w:rPr>
+      </w:pPr>
+      <w:r>
+        <w:rPr>
+          <w:rFonts w:hint="default"/>
+          <w:lang w:val="en-US"/>
+        </w:rPr>
+        <w:t>5. Hold the Kubernetes packages at the current version to prevent them from being upgraded:</w:t>
+      </w:r>
+    </w:p>
+    <w:p>
+      <w:pPr>
+        <w:rPr>
+          <w:rFonts w:hint="default"/>
+          <w:lang w:val="en-US"/>
+        </w:rPr>
+      </w:pPr>
+    </w:p>
+    <w:p>
+      <w:pPr>
+        <w:rPr>
+          <w:rFonts w:hint="default"/>
+          <w:lang w:val="en-US"/>
+        </w:rPr>
+      </w:pPr>
+      <w:r>
+        <w:rPr>
+          <w:rFonts w:hint="default"/>
+          <w:lang w:val="en-US"/>
+        </w:rPr>
+        <w:t xml:space="preserve">  # sudo apt-mark hold kubelet kubeadm kubectl</w:t>
+      </w:r>
+    </w:p>
+    <w:p>
+      <w:pPr>
+        <w:rPr>
+          <w:rFonts w:hint="default"/>
+          <w:lang w:val="en-US"/>
+        </w:rPr>
+      </w:pPr>
+    </w:p>
+    <w:p>
+      <w:pPr>
+        <w:rPr>
+          <w:rFonts w:hint="default"/>
+          <w:lang w:val="en-US"/>
+        </w:rPr>
+      </w:pPr>
+    </w:p>
+    <w:p>
+      <w:pPr>
+        <w:rPr>
+          <w:rFonts w:hint="default"/>
+          <w:b/>
+          <w:bCs/>
+          <w:sz w:val="22"/>
+          <w:szCs w:val="22"/>
+          <w:lang w:val="en-US"/>
+        </w:rPr>
+      </w:pPr>
+      <w:r>
+        <w:rPr>
+          <w:rFonts w:hint="default"/>
+          <w:b/>
+          <w:bCs/>
+          <w:sz w:val="22"/>
+          <w:szCs w:val="22"/>
+          <w:lang w:val="en-US"/>
+        </w:rPr>
+        <w:t>Step 7: Initialize the Master Node:</w:t>
+      </w:r>
+    </w:p>
+    <w:p>
+      <w:pPr>
+        <w:rPr>
+          <w:rFonts w:hint="default"/>
+          <w:b/>
+          <w:bCs/>
+          <w:sz w:val="22"/>
+          <w:szCs w:val="22"/>
+          <w:lang w:val="en-US"/>
+        </w:rPr>
+      </w:pPr>
+    </w:p>
+    <w:p>
+      <w:pPr>
+        <w:rPr>
+          <w:rFonts w:hint="default"/>
+          <w:lang w:val="en-US"/>
+        </w:rPr>
+      </w:pPr>
+      <w:r>
+        <w:rPr>
+          <w:rFonts w:hint="default"/>
+          <w:lang w:val="en-US"/>
+        </w:rPr>
+        <w:t>1. On the master node, initialize the cluster :</w:t>
+      </w:r>
+    </w:p>
+    <w:p>
+      <w:pPr>
+        <w:rPr>
+          <w:rFonts w:hint="default"/>
+          <w:lang w:val="en-US"/>
+        </w:rPr>
+      </w:pPr>
+    </w:p>
+    <w:p>
+      <w:pPr>
+        <w:rPr>
+          <w:rFonts w:hint="default"/>
+          <w:lang w:val="en-US"/>
+        </w:rPr>
+      </w:pPr>
+      <w:r>
+        <w:rPr>
+          <w:rFonts w:hint="default"/>
+          <w:lang w:val="en-US"/>
+        </w:rPr>
+        <w:t xml:space="preserve">   # sudo kubeadm config images pull</w:t>
+      </w:r>
+    </w:p>
+    <w:p>
+      <w:pPr>
+        <w:rPr>
+          <w:rFonts w:hint="default"/>
+          <w:lang w:val="en-US"/>
+        </w:rPr>
+      </w:pPr>
+      <w:r>
+        <w:rPr>
+          <w:rFonts w:hint="default"/>
+          <w:lang w:val="en-US"/>
+        </w:rPr>
+        <w:t xml:space="preserve">   # sudo kubeadm init --pod-network-cidr=172.17.0.0/16</w:t>
+      </w:r>
+    </w:p>
+    <w:p>
+      <w:pPr>
+        <w:rPr>
+          <w:rFonts w:hint="default"/>
+          <w:lang w:val="en-US"/>
+        </w:rPr>
+      </w:pPr>
+      <w:r>
+        <w:rPr>
+          <w:rFonts w:hint="default"/>
+          <w:lang w:val="en-US"/>
+        </w:rPr>
+        <w:tab/>
+      </w:r>
+      <w:r>
+        <w:rPr>
+          <w:rFonts w:hint="default"/>
+          <w:lang w:val="en-US"/>
+        </w:rPr>
+        <w:t>or#</w:t>
+      </w:r>
+    </w:p>
+    <w:p>
+      <w:pPr>
+        <w:ind w:firstLine="200" w:firstLineChars="100"/>
+        <w:rPr>
+          <w:rFonts w:hint="default"/>
+          <w:lang w:val="en-US"/>
+        </w:rPr>
+      </w:pPr>
+      <w:r>
+        <w:rPr>
+          <w:rFonts w:hint="default"/>
+          <w:lang w:val="en-US"/>
+        </w:rPr>
+        <w:t># sudo kubeadm init --pod-network-cidr=172.17.0.0/16 --control-plane-endpoint=kmaster.iiml.local</w:t>
+      </w:r>
+    </w:p>
+    <w:p>
+      <w:pPr>
+        <w:rPr>
+          <w:rFonts w:hint="default"/>
+          <w:lang w:val="en-US"/>
+        </w:rPr>
+      </w:pPr>
+    </w:p>
+    <w:p>
+      <w:pPr>
+        <w:rPr>
+          <w:rFonts w:hint="default"/>
+          <w:lang w:val="en-US"/>
+        </w:rPr>
+      </w:pPr>
+      <w:r>
+        <w:rPr>
+          <w:rFonts w:hint="default"/>
+          <w:lang w:val="en-US"/>
+        </w:rPr>
+        <w:t>2. After the initialization is complete, follow the instructions provided by kubeadm to set up the kubeconfig file and join other nodes to the cluster.</w:t>
+      </w:r>
+    </w:p>
+    <w:p>
+      <w:pPr>
+        <w:rPr>
+          <w:rFonts w:hint="default"/>
+          <w:lang w:val="en-US"/>
+        </w:rPr>
+      </w:pPr>
+    </w:p>
+    <w:p>
+      <w:pPr>
+        <w:numPr>
+          <w:ilvl w:val="0"/>
+          <w:numId w:val="1"/>
+        </w:numPr>
+        <w:rPr>
+          <w:rFonts w:hint="default"/>
+          <w:lang w:val="en-US"/>
+        </w:rPr>
+      </w:pPr>
+      <w:r>
+        <w:rPr>
+          <w:rFonts w:hint="default"/>
+          <w:lang w:val="en-US"/>
+        </w:rPr>
+        <w:t>Configure kubectl for the master node</w:t>
+      </w:r>
+    </w:p>
+    <w:p>
+      <w:pPr>
+        <w:rPr>
+          <w:rFonts w:hint="default"/>
+          <w:lang w:val="en-US"/>
+        </w:rPr>
+      </w:pPr>
+      <w:r>
+        <w:rPr>
+          <w:rFonts w:hint="default"/>
+          <w:lang w:val="en-US"/>
+        </w:rPr>
+        <w:t>Create the .kube directory:</w:t>
+      </w:r>
+    </w:p>
+    <w:p>
+      <w:pPr>
+        <w:rPr>
+          <w:rFonts w:hint="default"/>
+          <w:lang w:val="en-US"/>
+        </w:rPr>
+      </w:pPr>
+    </w:p>
+    <w:p>
+      <w:pPr>
+        <w:rPr>
+          <w:rFonts w:hint="default"/>
+          <w:lang w:val="en-US"/>
+        </w:rPr>
+      </w:pPr>
+      <w:r>
+        <w:rPr>
+          <w:rFonts w:hint="default"/>
+          <w:lang w:val="en-US"/>
+        </w:rPr>
+        <w:t xml:space="preserve">    # mkdir -p $HOME/.kube</w:t>
+      </w:r>
+    </w:p>
+    <w:p>
+      <w:pPr>
+        <w:rPr>
+          <w:rFonts w:hint="default"/>
+          <w:lang w:val="en-US"/>
+        </w:rPr>
+      </w:pPr>
+    </w:p>
+    <w:p>
+      <w:pPr>
+        <w:rPr>
+          <w:rFonts w:hint="default"/>
+          <w:lang w:val="en-US"/>
+        </w:rPr>
+      </w:pPr>
+    </w:p>
+    <w:p>
+      <w:pPr>
+        <w:rPr>
+          <w:rFonts w:hint="default"/>
+          <w:lang w:val="en-US"/>
+        </w:rPr>
+      </w:pPr>
+      <w:r>
+        <w:rPr>
+          <w:rFonts w:hint="default"/>
+          <w:lang w:val="en-US"/>
+        </w:rPr>
+        <w:t>Copy the kubeconfig file:</w:t>
+      </w:r>
+    </w:p>
+    <w:p>
+      <w:pPr>
+        <w:rPr>
+          <w:rFonts w:hint="default"/>
+          <w:lang w:val="en-US"/>
+        </w:rPr>
+      </w:pPr>
+    </w:p>
+    <w:p>
+      <w:pPr>
+        <w:rPr>
+          <w:rFonts w:hint="default"/>
+          <w:lang w:val="en-US"/>
+        </w:rPr>
+      </w:pPr>
+      <w:r>
+        <w:rPr>
+          <w:rFonts w:hint="default"/>
+          <w:lang w:val="en-US"/>
+        </w:rPr>
+        <w:t xml:space="preserve">   # sudo cp -i /etc/kubernetes/admin.conf $HOME/.kube/config</w:t>
+      </w:r>
+    </w:p>
+    <w:p>
+      <w:pPr>
+        <w:rPr>
+          <w:rFonts w:hint="default"/>
+          <w:lang w:val="en-US"/>
+        </w:rPr>
+      </w:pPr>
+    </w:p>
+    <w:p>
+      <w:pPr>
+        <w:rPr>
+          <w:rFonts w:hint="default"/>
+          <w:lang w:val="en-US"/>
+        </w:rPr>
+      </w:pPr>
+    </w:p>
+    <w:p>
+      <w:pPr>
+        <w:rPr>
+          <w:rFonts w:hint="default"/>
+          <w:lang w:val="en-US"/>
+        </w:rPr>
+      </w:pPr>
+      <w:r>
+        <w:rPr>
+          <w:rFonts w:hint="default"/>
+          <w:lang w:val="en-US"/>
+        </w:rPr>
+        <w:t>Set the ownership of the kubeconfig file:</w:t>
+      </w:r>
+    </w:p>
+    <w:p>
+      <w:pPr>
+        <w:rPr>
+          <w:rFonts w:hint="default"/>
+          <w:lang w:val="en-US"/>
+        </w:rPr>
+      </w:pPr>
+    </w:p>
+    <w:p>
+      <w:pPr>
+        <w:rPr>
+          <w:rFonts w:hint="default"/>
+          <w:lang w:val="en-US"/>
+        </w:rPr>
+      </w:pPr>
+      <w:r>
+        <w:rPr>
+          <w:rFonts w:hint="default"/>
+          <w:lang w:val="en-US"/>
+        </w:rPr>
+        <w:t xml:space="preserve">   # sudo chown $(id -u):$(id -g) $HOME/.kube/config</w:t>
+      </w:r>
+    </w:p>
+    <w:p>
+      <w:pPr>
+        <w:rPr>
+          <w:rFonts w:hint="default"/>
+          <w:lang w:val="en-US"/>
+        </w:rPr>
+      </w:pPr>
+    </w:p>
+    <w:p>
+      <w:pPr>
+        <w:rPr>
+          <w:rFonts w:hint="default"/>
+          <w:lang w:val="en-US"/>
+        </w:rPr>
+      </w:pPr>
+      <w:r>
+        <w:rPr>
+          <w:rFonts w:hint="default"/>
+          <w:lang w:val="en-US"/>
+        </w:rPr>
+        <w:t>Check cluster  info</w:t>
+      </w:r>
+    </w:p>
+    <w:p>
+      <w:pPr>
+        <w:rPr>
+          <w:rFonts w:hint="default"/>
+          <w:lang w:val="en-US"/>
+        </w:rPr>
+      </w:pPr>
+    </w:p>
+    <w:p>
+      <w:pPr>
+        <w:rPr>
+          <w:rFonts w:hint="default"/>
+          <w:lang w:val="en-US"/>
+        </w:rPr>
+      </w:pPr>
+      <w:r>
+        <w:rPr>
+          <w:rFonts w:hint="default"/>
+          <w:lang w:val="en-US"/>
+        </w:rPr>
+        <w:t xml:space="preserve">   # kubectl cluster-info</w:t>
+      </w:r>
+    </w:p>
+    <w:p>
+      <w:pPr>
+        <w:ind w:firstLine="100" w:firstLineChars="50"/>
+        <w:rPr>
+          <w:rFonts w:hint="default"/>
+          <w:lang w:val="en-US"/>
+        </w:rPr>
+      </w:pPr>
+      <w:r>
+        <w:rPr>
+          <w:rFonts w:hint="default"/>
+          <w:lang w:val="en-US"/>
+        </w:rPr>
+        <w:t xml:space="preserve"> # kubectl get nodes</w:t>
+      </w:r>
+    </w:p>
+    <w:p>
+      <w:pPr>
+        <w:rPr>
+          <w:rFonts w:hint="default"/>
+          <w:lang w:val="en-US"/>
+        </w:rPr>
+      </w:pPr>
+    </w:p>
+    <w:p>
+      <w:pPr>
+        <w:rPr>
+          <w:rFonts w:hint="default"/>
+          <w:lang w:val="en-US"/>
+        </w:rPr>
+      </w:pPr>
+      <w:r>
+        <w:rPr>
+          <w:rFonts w:hint="default"/>
+          <w:lang w:val="en-US"/>
+        </w:rPr>
+        <w:t xml:space="preserve">Output: </w:t>
+      </w:r>
+    </w:p>
+    <w:p>
+      <w:r>
+        <w:drawing>
+          <wp:inline distT="0" distB="0" distL="114300" distR="114300">
+            <wp:extent cx="4219575" cy="723900"/>
+            <wp:effectExtent l="0" t="0" r="9525" b="0"/>
+            <wp:docPr id="6" name="Picture 6"/>
+            <wp:cNvGraphicFramePr>
+              <a:graphicFrameLocks xmlns:a="http://schemas.openxmlformats.org/drawingml/2006/main" noChangeAspect="1"/>
+            </wp:cNvGraphicFramePr>
+            <a:graphic xmlns:a="http://schemas.openxmlformats.org/drawingml/2006/main">
+              <a:graphicData uri="http://schemas.openxmlformats.org/drawingml/2006/picture">
+                <pic:pic xmlns:pic="http://schemas.openxmlformats.org/drawingml/2006/picture">
+                  <pic:nvPicPr>
+                    <pic:cNvPr id="6" name="Picture 6"/>
+                    <pic:cNvPicPr>
+                      <a:picLocks noChangeAspect="1"/>
+                    </pic:cNvPicPr>
+                  </pic:nvPicPr>
+                  <pic:blipFill>
+                    <a:blip r:embed="rId9"/>
+                    <a:stretch>
+                      <a:fillRect/>
+                    </a:stretch>
+                  </pic:blipFill>
+                  <pic:spPr>
+                    <a:xfrm>
+                      <a:off x="0" y="0"/>
+                      <a:ext cx="4219575" cy="723900"/>
+                    </a:xfrm>
+                    <a:prstGeom prst="rect">
+                      <a:avLst/>
+                    </a:prstGeom>
+                    <a:noFill/>
+                    <a:ln>
+                      <a:noFill/>
+                    </a:ln>
+                  </pic:spPr>
+                </pic:pic>
+              </a:graphicData>
+            </a:graphic>
+          </wp:inline>
+        </w:drawing>
+      </w:r>
+    </w:p>
+    <w:p/>
+    <w:p>
+      <w:r>
+        <w:rPr>
+          <w:rFonts w:hint="default"/>
+        </w:rPr>
+        <w:t>As we can see nodes status is ‘NotReady’, so to make it active. We must install CNI</w:t>
+      </w:r>
+    </w:p>
+    <w:p>
+      <w:pPr>
+        <w:rPr>
+          <w:rFonts w:hint="default"/>
+          <w:lang w:val="en-US"/>
+        </w:rPr>
+      </w:pPr>
+    </w:p>
+    <w:p>
+      <w:pPr>
+        <w:rPr>
+          <w:rFonts w:hint="default"/>
+          <w:lang w:val="en-US"/>
+        </w:rPr>
+      </w:pPr>
+      <w:r>
+        <w:rPr>
+          <w:rFonts w:hint="default"/>
+          <w:b/>
+          <w:bCs/>
+          <w:sz w:val="22"/>
+          <w:szCs w:val="22"/>
+          <w:lang w:val="en-US"/>
+        </w:rPr>
+        <w:t>Step 8: Install a Pod network add-on:</w:t>
+      </w:r>
+    </w:p>
+    <w:p>
+      <w:pPr>
+        <w:rPr>
+          <w:rFonts w:hint="default"/>
+          <w:lang w:val="en-US"/>
+        </w:rPr>
+      </w:pPr>
+      <w:r>
+        <w:rPr>
+          <w:rFonts w:hint="default"/>
+          <w:lang w:val="en-US"/>
+        </w:rPr>
+        <w:t>1. Install a Pod network add-on to enable communication between Pods across nodes. Calico is one such option:</w:t>
+      </w:r>
+    </w:p>
+    <w:p>
+      <w:pPr>
+        <w:rPr>
+          <w:rFonts w:hint="default"/>
+          <w:lang w:val="en-US"/>
+        </w:rPr>
+      </w:pPr>
+    </w:p>
+    <w:p>
+      <w:pPr>
+        <w:rPr>
+          <w:rFonts w:hint="default"/>
+          <w:lang w:val="en-US"/>
+        </w:rPr>
+      </w:pPr>
+      <w:r>
+        <w:rPr>
+          <w:rFonts w:hint="default"/>
+          <w:lang w:val="en-US"/>
+        </w:rPr>
+        <w:t xml:space="preserve">  # curl https://raw.githubusercontent.com/projectcalico/calico/v3.25.1/manifests/calico.yaml -O</w:t>
+      </w:r>
+    </w:p>
+    <w:p>
+      <w:pPr>
+        <w:rPr>
+          <w:rFonts w:hint="default"/>
+          <w:lang w:val="en-US"/>
+        </w:rPr>
+      </w:pPr>
+    </w:p>
+    <w:p>
+      <w:pPr>
+        <w:rPr>
+          <w:rFonts w:hint="default"/>
+          <w:lang w:val="en-US"/>
+        </w:rPr>
+      </w:pPr>
+      <w:r>
+        <w:rPr>
+          <w:rFonts w:hint="default"/>
+          <w:lang w:val="en-US"/>
+        </w:rPr>
+        <w:t>If you are using pod CIDR 192.168.0.0/16, make sure you uncomment the CALICO_IPV4POOL_CIDR variable in the manifest and set it to the same value as your chosen pod CIDR.</w:t>
+      </w:r>
+    </w:p>
+    <w:p>
+      <w:pPr>
+        <w:rPr>
+          <w:rFonts w:hint="default"/>
+          <w:lang w:val="en-US"/>
+        </w:rPr>
+      </w:pPr>
+      <w:r>
+        <w:rPr>
+          <w:rFonts w:hint="default"/>
+          <w:lang w:val="en-US"/>
+        </w:rPr>
+        <w:t xml:space="preserve">            # no effect. This should fall within `--cluster-cidr`.</w:t>
+      </w:r>
+    </w:p>
+    <w:p>
+      <w:pPr>
+        <w:rPr>
+          <w:rFonts w:hint="default"/>
+          <w:lang w:val="en-US"/>
+        </w:rPr>
+      </w:pPr>
+      <w:r>
+        <w:rPr>
+          <w:rFonts w:hint="default"/>
+          <w:lang w:val="en-US"/>
+        </w:rPr>
+        <w:t xml:space="preserve">            - name: CALICO_IPV4POOL_CIDR</w:t>
+      </w:r>
+    </w:p>
+    <w:p>
+      <w:pPr>
+        <w:rPr>
+          <w:rFonts w:hint="default"/>
+          <w:lang w:val="en-US"/>
+        </w:rPr>
+      </w:pPr>
+      <w:r>
+        <w:rPr>
+          <w:rFonts w:hint="default"/>
+          <w:lang w:val="en-US"/>
+        </w:rPr>
+        <w:t xml:space="preserve">              value: "10.10.0.0/16"</w:t>
+      </w:r>
+    </w:p>
+    <w:p>
+      <w:pPr>
+        <w:rPr>
+          <w:rFonts w:hint="default"/>
+          <w:lang w:val="en-US"/>
+        </w:rPr>
+      </w:pPr>
+      <w:r>
+        <w:rPr>
+          <w:rFonts w:hint="default"/>
+          <w:lang w:val="en-US"/>
+        </w:rPr>
+        <w:t xml:space="preserve">            # Disable file logging so `kubectl logs` works.</w:t>
+      </w:r>
+    </w:p>
+    <w:p>
+      <w:pPr>
+        <w:rPr>
+          <w:rFonts w:hint="default"/>
+          <w:lang w:val="en-US"/>
+        </w:rPr>
+      </w:pPr>
+      <w:r>
+        <w:rPr>
+          <w:rFonts w:hint="default"/>
+          <w:lang w:val="en-US"/>
+        </w:rPr>
+        <w:t xml:space="preserve">            - name: CALICO_DISABLE_FILE_LOGGING</w:t>
+      </w:r>
+    </w:p>
+    <w:p>
+      <w:pPr>
+        <w:rPr>
+          <w:rFonts w:hint="default"/>
+          <w:lang w:val="en-US"/>
+        </w:rPr>
+      </w:pPr>
+      <w:r>
+        <w:rPr>
+          <w:rFonts w:hint="default"/>
+          <w:lang w:val="en-US"/>
+        </w:rPr>
+        <w:t xml:space="preserve">              value: "true"</w:t>
+      </w:r>
+    </w:p>
+    <w:p>
+      <w:pPr>
+        <w:rPr>
+          <w:rFonts w:hint="default"/>
+          <w:lang w:val="en-US"/>
+        </w:rPr>
+      </w:pPr>
+    </w:p>
+    <w:p>
+      <w:pPr>
+        <w:rPr>
+          <w:rFonts w:hint="default"/>
+          <w:lang w:val="en-US"/>
+        </w:rPr>
+      </w:pPr>
+      <w:r>
+        <w:rPr>
+          <w:rFonts w:hint="default"/>
+          <w:lang w:val="en-US"/>
+        </w:rPr>
+        <w:t>Due to the large size of the CRD bundle, below kubectl apply might exceed request limits. Instead, use kubectl create or kubectl replace</w:t>
+      </w:r>
+    </w:p>
+    <w:p>
+      <w:pPr>
+        <w:rPr>
+          <w:rFonts w:hint="default"/>
+          <w:lang w:val="en-US"/>
+        </w:rPr>
+      </w:pPr>
+    </w:p>
+    <w:p>
+      <w:pPr>
+        <w:rPr>
+          <w:rFonts w:hint="default"/>
+          <w:lang w:val="en-US"/>
+        </w:rPr>
+      </w:pPr>
+      <w:r>
+        <w:rPr>
+          <w:rFonts w:hint="default"/>
+          <w:lang w:val="en-US"/>
+        </w:rPr>
+        <w:t xml:space="preserve">  # kubectl apply -f https://raw.githubusercontent.com/projectcalico/calico/v3.25.1/manifests/calico.yaml</w:t>
+      </w:r>
+    </w:p>
+    <w:p>
+      <w:pPr>
+        <w:rPr>
+          <w:rFonts w:hint="default"/>
+          <w:lang w:val="en-US"/>
+        </w:rPr>
+      </w:pPr>
+    </w:p>
+    <w:p>
+      <w:pPr>
+        <w:rPr>
+          <w:rFonts w:hint="default"/>
+          <w:lang w:val="en-US"/>
+        </w:rPr>
+      </w:pPr>
+      <w:r>
+        <w:rPr>
+          <w:rFonts w:hint="default"/>
+          <w:lang w:val="en-US"/>
+        </w:rPr>
+        <w:t>Output:</w:t>
+      </w:r>
+    </w:p>
+    <w:p>
+      <w:r>
+        <w:drawing>
+          <wp:inline distT="0" distB="0" distL="114300" distR="114300">
+            <wp:extent cx="5867400" cy="844550"/>
+            <wp:effectExtent l="0" t="0" r="0" b="12700"/>
+            <wp:docPr id="7" name="Picture 7"/>
+            <wp:cNvGraphicFramePr>
+              <a:graphicFrameLocks xmlns:a="http://schemas.openxmlformats.org/drawingml/2006/main" noChangeAspect="1"/>
+            </wp:cNvGraphicFramePr>
+            <a:graphic xmlns:a="http://schemas.openxmlformats.org/drawingml/2006/main">
+              <a:graphicData uri="http://schemas.openxmlformats.org/drawingml/2006/picture">
+                <pic:pic xmlns:pic="http://schemas.openxmlformats.org/drawingml/2006/picture">
+                  <pic:nvPicPr>
+                    <pic:cNvPr id="7" name="Picture 7"/>
+                    <pic:cNvPicPr>
+                      <a:picLocks noChangeAspect="1"/>
+                    </pic:cNvPicPr>
+                  </pic:nvPicPr>
+                  <pic:blipFill>
+                    <a:blip r:embed="rId10"/>
+                    <a:stretch>
+                      <a:fillRect/>
+                    </a:stretch>
+                  </pic:blipFill>
+                  <pic:spPr>
+                    <a:xfrm>
+                      <a:off x="0" y="0"/>
+                      <a:ext cx="5867400" cy="844550"/>
+                    </a:xfrm>
+                    <a:prstGeom prst="rect">
+                      <a:avLst/>
+                    </a:prstGeom>
+                    <a:noFill/>
+                    <a:ln>
+                      <a:noFill/>
+                    </a:ln>
+                  </pic:spPr>
+                </pic:pic>
+              </a:graphicData>
+            </a:graphic>
+          </wp:inline>
+        </w:drawing>
+      </w:r>
+    </w:p>
+    <w:p>
+      <w:pPr>
+        <w:rPr>
+          <w:rFonts w:hint="default"/>
+          <w:lang w:val="en-US"/>
+        </w:rPr>
+      </w:pPr>
+    </w:p>
+    <w:p>
+      <w:pPr>
+        <w:rPr>
+          <w:rFonts w:hint="default"/>
+          <w:lang w:val="en-US"/>
+        </w:rPr>
+      </w:pPr>
+      <w:r>
+        <w:rPr>
+          <w:rFonts w:hint="default"/>
+          <w:b/>
+          <w:bCs/>
+          <w:sz w:val="22"/>
+          <w:szCs w:val="22"/>
+          <w:lang w:val="en-US"/>
+        </w:rPr>
+        <w:t>Step 9: Join worker nodes to the cluster:</w:t>
+      </w:r>
+    </w:p>
+    <w:p>
+      <w:pPr>
+        <w:rPr>
+          <w:rFonts w:hint="default"/>
+          <w:lang w:val="en-US"/>
+        </w:rPr>
+      </w:pPr>
+      <w:r>
+        <w:rPr>
+          <w:rFonts w:hint="default"/>
+          <w:lang w:val="en-US"/>
+        </w:rPr>
+        <w:t>1. On each worker node, run the join command provided by kubeadm when you initialized the master node.</w:t>
+      </w:r>
+    </w:p>
+    <w:p>
+      <w:pPr>
+        <w:rPr>
+          <w:rFonts w:hint="default"/>
+          <w:lang w:val="en-US"/>
+        </w:rPr>
+      </w:pPr>
+    </w:p>
+    <w:p>
+      <w:pPr>
+        <w:ind w:firstLine="100" w:firstLineChars="50"/>
+        <w:rPr>
+          <w:rFonts w:hint="default"/>
+          <w:lang w:val="en-US"/>
+        </w:rPr>
+      </w:pPr>
+      <w:r>
+        <w:rPr>
+          <w:rFonts w:hint="default"/>
+          <w:lang w:val="en-US"/>
+        </w:rPr>
+        <w:t># kubeadm join 192.168.100.7:6443 --token o397tz.ulkott25ntw1wm0o \</w:t>
+      </w:r>
+    </w:p>
+    <w:p>
+      <w:pPr>
+        <w:rPr>
+          <w:rFonts w:hint="default"/>
+          <w:lang w:val="en-US"/>
+        </w:rPr>
+      </w:pPr>
+      <w:r>
+        <w:rPr>
+          <w:rFonts w:hint="default"/>
+          <w:lang w:val="en-US"/>
+        </w:rPr>
+        <w:t xml:space="preserve">        --discovery-token-ca-cert-hash sha256:c1ae3346c087cf940308b14490313ee31dda08be6c3c4fd8022b80a11ec9d5cf</w:t>
+      </w:r>
+    </w:p>
+    <w:p>
+      <w:pPr>
+        <w:rPr>
+          <w:rFonts w:hint="default"/>
+          <w:lang w:val="en-US"/>
+        </w:rPr>
+      </w:pPr>
+    </w:p>
+    <w:p>
+      <w:pPr>
+        <w:rPr>
+          <w:rFonts w:hint="default"/>
+          <w:lang w:val="en-US"/>
+        </w:rPr>
+      </w:pPr>
+    </w:p>
+    <w:p>
+      <w:pPr>
+        <w:rPr>
+          <w:rFonts w:hint="default"/>
+          <w:lang w:val="en-US"/>
+        </w:rPr>
+      </w:pPr>
+      <w:r>
+        <w:rPr>
+          <w:rFonts w:hint="default"/>
+          <w:b/>
+          <w:bCs/>
+          <w:sz w:val="22"/>
+          <w:szCs w:val="22"/>
+          <w:lang w:val="en-US"/>
+        </w:rPr>
+        <w:t>Step 10: Verify cluster status:</w:t>
+      </w:r>
+    </w:p>
+    <w:p>
+      <w:pPr>
+        <w:rPr>
+          <w:rFonts w:hint="default"/>
+          <w:lang w:val="en-US"/>
+        </w:rPr>
+      </w:pPr>
+      <w:r>
+        <w:rPr>
+          <w:rFonts w:hint="default"/>
+          <w:lang w:val="en-US"/>
+        </w:rPr>
+        <w:t>1. On the master node, check the status of the cluster and ensure that all nodes are ready:</w:t>
+      </w:r>
+    </w:p>
+    <w:p>
+      <w:pPr>
+        <w:rPr>
+          <w:rFonts w:hint="default"/>
+          <w:lang w:val="en-US"/>
+        </w:rPr>
+      </w:pPr>
+    </w:p>
+    <w:p>
+      <w:pPr>
+        <w:rPr>
+          <w:rFonts w:hint="default"/>
+          <w:lang w:val="en-US"/>
+        </w:rPr>
+      </w:pPr>
+      <w:r>
+        <w:rPr>
+          <w:rFonts w:hint="default"/>
+          <w:lang w:val="en-US"/>
+        </w:rPr>
+        <w:t xml:space="preserve">   # kubectl get pods -n kube-system</w:t>
+      </w:r>
+    </w:p>
+    <w:p>
+      <w:pPr>
+        <w:rPr>
+          <w:rFonts w:hint="default"/>
+          <w:lang w:val="en-US"/>
+        </w:rPr>
+      </w:pPr>
+      <w:r>
+        <w:rPr>
+          <w:rFonts w:hint="default"/>
+          <w:lang w:val="en-US"/>
+        </w:rPr>
+        <w:t xml:space="preserve">   # kubectl get nodes</w:t>
+      </w:r>
+    </w:p>
+    <w:p>
+      <w:pPr>
+        <w:rPr>
+          <w:rFonts w:hint="default"/>
+          <w:lang w:val="en-US"/>
+        </w:rPr>
+      </w:pPr>
+    </w:p>
+    <w:p>
+      <w:pPr>
+        <w:rPr>
+          <w:rFonts w:hint="default"/>
+          <w:lang w:val="en-US"/>
+        </w:rPr>
+      </w:pPr>
+      <w:r>
+        <w:rPr>
+          <w:rFonts w:hint="default"/>
+          <w:lang w:val="en-US"/>
+        </w:rPr>
+        <w:t xml:space="preserve">   You should see all three nodes with a status of "Ready."</w:t>
+      </w:r>
+    </w:p>
+    <w:p>
+      <w:pPr>
+        <w:rPr>
+          <w:rFonts w:hint="default"/>
+          <w:lang w:val="en-US"/>
+        </w:rPr>
+      </w:pPr>
+    </w:p>
+    <w:p>
+      <w:r>
+        <w:drawing>
+          <wp:inline distT="0" distB="0" distL="114300" distR="114300">
+            <wp:extent cx="4267200" cy="771525"/>
+            <wp:effectExtent l="0" t="0" r="0" b="9525"/>
+            <wp:docPr id="5" name="Picture 5"/>
+            <wp:cNvGraphicFramePr>
+              <a:graphicFrameLocks xmlns:a="http://schemas.openxmlformats.org/drawingml/2006/main" noChangeAspect="1"/>
+            </wp:cNvGraphicFramePr>
+            <a:graphic xmlns:a="http://schemas.openxmlformats.org/drawingml/2006/main">
+              <a:graphicData uri="http://schemas.openxmlformats.org/drawingml/2006/picture">
+                <pic:pic xmlns:pic="http://schemas.openxmlformats.org/drawingml/2006/picture">
+                  <pic:nvPicPr>
+                    <pic:cNvPr id="5" name="Picture 5"/>
+                    <pic:cNvPicPr>
+                      <a:picLocks noChangeAspect="1"/>
+                    </pic:cNvPicPr>
+                  </pic:nvPicPr>
+                  <pic:blipFill>
+                    <a:blip r:embed="rId11"/>
+                    <a:stretch>
+                      <a:fillRect/>
+                    </a:stretch>
+                  </pic:blipFill>
+                  <pic:spPr>
+                    <a:xfrm>
+                      <a:off x="0" y="0"/>
+                      <a:ext cx="4267200" cy="771525"/>
+                    </a:xfrm>
+                    <a:prstGeom prst="rect">
+                      <a:avLst/>
+                    </a:prstGeom>
+                    <a:noFill/>
+                    <a:ln>
+                      <a:noFill/>
+                    </a:ln>
+                  </pic:spPr>
+                </pic:pic>
+              </a:graphicData>
+            </a:graphic>
+          </wp:inline>
+        </w:drawing>
+      </w:r>
+    </w:p>
+    <w:p/>
+    <w:p/>
+    <w:p>
+      <w:pPr>
+        <w:rPr>
+          <w:rFonts w:hint="default"/>
+          <w:lang w:val="en-US"/>
+        </w:rPr>
+      </w:pPr>
+      <w:r>
+        <w:rPr>
+          <w:rFonts w:hint="default"/>
+          <w:lang w:val="en-US"/>
+        </w:rPr>
+        <w:t>If connection refused  try below</w:t>
+      </w:r>
+    </w:p>
+    <w:p>
+      <w:pPr>
+        <w:rPr>
+          <w:rFonts w:hint="default"/>
+          <w:lang w:val="en-US"/>
+        </w:rPr>
+      </w:pPr>
+    </w:p>
+    <w:p>
+      <w:pPr>
+        <w:ind w:firstLine="100" w:firstLineChars="50"/>
+        <w:rPr>
+          <w:rFonts w:hint="default"/>
+          <w:lang w:val="en-US"/>
+        </w:rPr>
+      </w:pPr>
+      <w:r>
+        <w:rPr>
+          <w:rFonts w:hint="default"/>
+          <w:lang w:val="en-US"/>
+        </w:rPr>
+        <w:t># systemctl restart docker</w:t>
+      </w:r>
+    </w:p>
+    <w:p>
+      <w:pPr>
+        <w:ind w:firstLine="100" w:firstLineChars="50"/>
+        <w:rPr>
+          <w:rFonts w:hint="default"/>
+          <w:lang w:val="en-US"/>
+        </w:rPr>
+      </w:pPr>
+      <w:r>
+        <w:rPr>
+          <w:rFonts w:hint="default"/>
+          <w:lang w:val="en-US"/>
+        </w:rPr>
+        <w:t># systemctl restart kubelet</w:t>
+      </w:r>
+    </w:p>
+    <w:p>
+      <w:pPr>
+        <w:rPr>
+          <w:rFonts w:hint="default"/>
+          <w:lang w:val="en-US"/>
+        </w:rPr>
+      </w:pPr>
     </w:p>
     <w:sectPr>
       <w:pgSz w:w="11906" w:h="16838"/>
@@ -645,12 +3031,32 @@
 </w:document>
 </file>
 
+<file path=word/numbering.xml><?xml version="1.0" encoding="utf-8"?>
+<w:numbering xmlns:wpc="http://schemas.microsoft.com/office/word/2010/wordprocessingCanvas" xmlns:mc="http://schemas.openxmlformats.org/markup-compatibility/2006" xmlns:o="urn:schemas-microsoft-com:office:office" xmlns:r="http://schemas.openxmlformats.org/officeDocument/2006/relationships" xmlns:m="http://schemas.openxmlformats.org/officeDocument/2006/math" xmlns:v="urn:schemas-microsoft-com:vml" xmlns:wp14="http://schemas.microsoft.com/office/word/2010/wordprocessingDrawing" xmlns:wp="http://schemas.openxmlformats.org/drawingml/2006/wordprocessingDrawing" xmlns:w10="urn:schemas-microsoft-com:office:word" xmlns:w="http://schemas.openxmlformats.org/wordprocessingml/2006/main" xmlns:w14="http://schemas.microsoft.com/office/word/2010/wordml" xmlns:wpg="http://schemas.microsoft.com/office/word/2010/wordprocessingGroup" xmlns:wpi="http://schemas.microsoft.com/office/word/2010/wordprocessingInk" xmlns:wne="http://schemas.microsoft.com/office/word/2006/wordml" xmlns:wps="http://schemas.microsoft.com/office/word/2010/wordprocessingShape" xmlns:wpsCustomData="http://www.wps.cn/officeDocument/2013/wpsCustomData" mc:Ignorable="w14 wp14">
+  <w:abstractNum w:abstractNumId="0">
+    <w:nsid w:val="CDA37F68"/>
+    <w:multiLevelType w:val="singleLevel"/>
+    <w:tmpl w:val="CDA37F68"/>
+    <w:lvl w:ilvl="0" w:tentative="0">
+      <w:start w:val="3"/>
+      <w:numFmt w:val="decimal"/>
+      <w:suff w:val="space"/>
+      <w:lvlText w:val="%1."/>
+      <w:lvlJc w:val="left"/>
+    </w:lvl>
+  </w:abstractNum>
+  <w:num w:numId="1">
+    <w:abstractNumId w:val="0"/>
+  </w:num>
+</w:numbering>
+</file>
+
 <file path=word/styles.xml><?xml version="1.0" encoding="utf-8"?>
 <w:styles xmlns:mc="http://schemas.openxmlformats.org/markup-compatibility/2006" xmlns:o="urn:schemas-microsoft-com:office:office" xmlns:r="http://schemas.openxmlformats.org/officeDocument/2006/relationships" xmlns:m="http://schemas.openxmlformats.org/officeDocument/2006/math" xmlns:v="urn:schemas-microsoft-com:vml" xmlns:w="http://schemas.openxmlformats.org/wordprocessingml/2006/main" xmlns:w14="http://schemas.microsoft.com/office/word/2010/wordml" xmlns:w10="urn:schemas-microsoft-com:office:word" xmlns:sl="http://schemas.openxmlformats.org/schemaLibrary/2006/main" xmlns:wpsCustomData="http://www.wps.cn/officeDocument/2013/wpsCustomData" mc:Ignorable="w14">
   <w:docDefaults>
     <w:rPrDefault>
       <w:rPr>
-        <w:rFonts w:asciiTheme="minorHAnsi" w:hAnsiTheme="minorHAnsi" w:eastAsiaTheme="minorEastAsia" w:cstheme="minorBidi"/>
+        <w:rFonts w:ascii="Times New Roman" w:hAnsi="Times New Roman" w:eastAsia="SimSun" w:cs="Times New Roman"/>
       </w:rPr>
     </w:rPrDefault>
     <w:pPrDefault/>
@@ -932,6 +3338,38 @@
       </w:tblCellMar>
     </w:tblPr>
   </w:style>
+  <w:style w:type="paragraph" w:styleId="4">
+    <w:name w:val="HTML Preformatted"/>
+    <w:uiPriority w:val="0"/>
+    <w:pPr>
+      <w:tabs>
+        <w:tab w:val="left" w:pos="916"/>
+        <w:tab w:val="left" w:pos="1832"/>
+        <w:tab w:val="left" w:pos="2748"/>
+        <w:tab w:val="left" w:pos="3664"/>
+        <w:tab w:val="left" w:pos="4580"/>
+        <w:tab w:val="left" w:pos="5496"/>
+        <w:tab w:val="left" w:pos="6412"/>
+        <w:tab w:val="left" w:pos="7328"/>
+        <w:tab w:val="left" w:pos="8244"/>
+        <w:tab w:val="left" w:pos="9160"/>
+        <w:tab w:val="left" w:pos="10076"/>
+        <w:tab w:val="left" w:pos="10992"/>
+        <w:tab w:val="left" w:pos="11908"/>
+        <w:tab w:val="left" w:pos="12824"/>
+        <w:tab w:val="left" w:pos="13740"/>
+        <w:tab w:val="left" w:pos="14656"/>
+      </w:tabs>
+      <w:jc w:val="left"/>
+    </w:pPr>
+    <w:rPr>
+      <w:rFonts w:hint="eastAsia" w:ascii="SimSun" w:hAnsi="SimSun" w:eastAsia="SimSun" w:cs="SimSun"/>
+      <w:kern w:val="0"/>
+      <w:sz w:val="24"/>
+      <w:szCs w:val="24"/>
+      <w:lang w:val="en-US" w:eastAsia="zh-CN" w:bidi="ar"/>
+    </w:rPr>
+  </w:style>
 </w:styles>
 </file>
 

</xml_diff>